<commit_message>
format laporan bab 2 & tugas
</commit_message>
<xml_diff>
--- a/Modul 1/Format Laporan BAB II +++ TUGAS.docx
+++ b/Modul 1/Format Laporan BAB II +++ TUGAS.docx
@@ -189,8 +189,6 @@
         </w:rPr>
         <w:t>Bahan</w:t>
       </w:r>
-      <w:bookmarkStart w:id="0" w:name="_GoBack"/>
-      <w:bookmarkEnd w:id="0"/>
       <w:proofErr w:type="spellEnd"/>
     </w:p>
     <w:p>
@@ -2147,8 +2145,18 @@
           <w:sz w:val="24"/>
           <w:szCs w:val="24"/>
         </w:rPr>
-        <w:t>6 November 2018</w:t>
-      </w:r>
+        <w:t>9</w:t>
+      </w:r>
+      <w:r>
+        <w:rPr>
+          <w:rFonts w:ascii="Times New Roman" w:hAnsi="Times New Roman" w:cs="Times New Roman"/>
+          <w:sz w:val="24"/>
+          <w:szCs w:val="24"/>
+        </w:rPr>
+        <w:t xml:space="preserve"> November 2018</w:t>
+      </w:r>
+      <w:bookmarkStart w:id="0" w:name="_GoBack"/>
+      <w:bookmarkEnd w:id="0"/>
     </w:p>
     <w:sectPr>
       <w:pgSz w:w="12240" w:h="15840"/>

</xml_diff>

<commit_message>
format dan tugas bab 2
</commit_message>
<xml_diff>
--- a/Modul 1/Format Laporan BAB II +++ TUGAS.docx
+++ b/Modul 1/Format Laporan BAB II +++ TUGAS.docx
@@ -518,6 +518,8 @@
         </w:rPr>
         <w:t>.</w:t>
       </w:r>
+      <w:bookmarkStart w:id="0" w:name="_GoBack"/>
+      <w:bookmarkEnd w:id="0"/>
     </w:p>
     <w:p>
       <w:pPr>
@@ -630,7 +632,7 @@
           <w:rPr>
             <w:rStyle w:val="Hyperlink"/>
           </w:rPr>
-          <w:t>https://docs.oracle.com/javase/tutorial/javabeans/quick/index.html</w:t>
+          <w:t>https://docs.oracle.com/javase/tutorial/javabeans/writing/index.html</w:t>
         </w:r>
       </w:hyperlink>
     </w:p>
@@ -639,851 +641,20 @@
         <w:pStyle w:val="NormalWeb"/>
         <w:spacing w:before="0" w:beforeAutospacing="0" w:after="0" w:afterAutospacing="0" w:line="360" w:lineRule="auto"/>
         <w:ind w:left="720"/>
-        <w:rPr>
-          <w:color w:val="000000"/>
-        </w:rPr>
-      </w:pPr>
-      <w:proofErr w:type="spellStart"/>
-      <w:r>
-        <w:rPr>
-          <w:color w:val="000000"/>
-        </w:rPr>
-        <w:t>Langkah</w:t>
-      </w:r>
-      <w:proofErr w:type="spellEnd"/>
-      <w:r>
-        <w:rPr>
-          <w:color w:val="000000"/>
-        </w:rPr>
-        <w:t xml:space="preserve"> </w:t>
-      </w:r>
-      <w:proofErr w:type="spellStart"/>
-      <w:r>
-        <w:rPr>
-          <w:color w:val="000000"/>
-        </w:rPr>
-        <w:t>pengerjaan</w:t>
-      </w:r>
-      <w:proofErr w:type="spellEnd"/>
-      <w:r>
-        <w:rPr>
-          <w:color w:val="000000"/>
-        </w:rPr>
-        <w:t xml:space="preserve"> </w:t>
-      </w:r>
-      <w:proofErr w:type="spellStart"/>
-      <w:r>
-        <w:rPr>
-          <w:color w:val="000000"/>
-        </w:rPr>
-        <w:t>nya</w:t>
-      </w:r>
-      <w:proofErr w:type="spellEnd"/>
-      <w:r>
-        <w:rPr>
-          <w:color w:val="000000"/>
-        </w:rPr>
-        <w:t xml:space="preserve"> </w:t>
-      </w:r>
-      <w:proofErr w:type="spellStart"/>
-      <w:r>
-        <w:rPr>
-          <w:color w:val="000000"/>
-        </w:rPr>
-        <w:t>hampir</w:t>
-      </w:r>
-      <w:proofErr w:type="spellEnd"/>
-      <w:r>
-        <w:rPr>
-          <w:color w:val="000000"/>
-        </w:rPr>
-        <w:t xml:space="preserve"> </w:t>
-      </w:r>
-      <w:proofErr w:type="spellStart"/>
-      <w:r>
-        <w:rPr>
-          <w:color w:val="000000"/>
-        </w:rPr>
-        <w:t>sama</w:t>
-      </w:r>
-      <w:proofErr w:type="spellEnd"/>
-      <w:r>
-        <w:rPr>
-          <w:color w:val="000000"/>
-        </w:rPr>
-        <w:t xml:space="preserve"> di </w:t>
-      </w:r>
-      <w:proofErr w:type="spellStart"/>
-      <w:r>
-        <w:rPr>
-          <w:color w:val="000000"/>
-        </w:rPr>
-        <w:t>langkah</w:t>
-      </w:r>
-      <w:proofErr w:type="spellEnd"/>
-      <w:r>
-        <w:rPr>
-          <w:color w:val="000000"/>
-        </w:rPr>
-        <w:t xml:space="preserve"> </w:t>
-      </w:r>
-      <w:proofErr w:type="spellStart"/>
-      <w:r>
-        <w:rPr>
-          <w:color w:val="000000"/>
-        </w:rPr>
-        <w:t>kerja</w:t>
-      </w:r>
-      <w:proofErr w:type="spellEnd"/>
-      <w:r>
-        <w:rPr>
-          <w:color w:val="000000"/>
-        </w:rPr>
-        <w:t xml:space="preserve"> pada </w:t>
-      </w:r>
-      <w:proofErr w:type="spellStart"/>
-      <w:r>
-        <w:rPr>
-          <w:color w:val="000000"/>
-        </w:rPr>
-        <w:t>praktikum</w:t>
-      </w:r>
-      <w:proofErr w:type="spellEnd"/>
-      <w:r>
-        <w:rPr>
-          <w:color w:val="000000"/>
-        </w:rPr>
-        <w:t xml:space="preserve">. </w:t>
-      </w:r>
-      <w:proofErr w:type="spellStart"/>
-      <w:r>
-        <w:rPr>
-          <w:color w:val="000000"/>
-        </w:rPr>
-        <w:t>Berikut</w:t>
-      </w:r>
-      <w:proofErr w:type="spellEnd"/>
-      <w:r>
-        <w:rPr>
-          <w:color w:val="000000"/>
-        </w:rPr>
-        <w:t xml:space="preserve"> </w:t>
-      </w:r>
-      <w:proofErr w:type="spellStart"/>
-      <w:r>
-        <w:rPr>
-          <w:color w:val="000000"/>
-        </w:rPr>
-        <w:t>ketentuan</w:t>
-      </w:r>
-      <w:proofErr w:type="spellEnd"/>
-      <w:r>
-        <w:rPr>
-          <w:color w:val="000000"/>
-        </w:rPr>
-        <w:t xml:space="preserve"> </w:t>
-      </w:r>
-      <w:proofErr w:type="spellStart"/>
-      <w:r>
-        <w:rPr>
-          <w:color w:val="000000"/>
-        </w:rPr>
-        <w:t>tugas</w:t>
-      </w:r>
-      <w:proofErr w:type="spellEnd"/>
-      <w:r>
-        <w:rPr>
-          <w:color w:val="000000"/>
-        </w:rPr>
-        <w:t xml:space="preserve"> </w:t>
-      </w:r>
-      <w:proofErr w:type="spellStart"/>
-      <w:proofErr w:type="gramStart"/>
-      <w:r>
-        <w:rPr>
-          <w:color w:val="000000"/>
-        </w:rPr>
-        <w:t>nya</w:t>
-      </w:r>
-      <w:proofErr w:type="spellEnd"/>
-      <w:r>
-        <w:rPr>
-          <w:color w:val="000000"/>
-        </w:rPr>
-        <w:t xml:space="preserve"> :</w:t>
-      </w:r>
-      <w:proofErr w:type="gramEnd"/>
-    </w:p>
-    <w:p>
-      <w:pPr>
-        <w:pStyle w:val="NormalWeb"/>
-        <w:numPr>
-          <w:ilvl w:val="0"/>
-          <w:numId w:val="14"/>
-        </w:numPr>
-        <w:spacing w:before="0" w:beforeAutospacing="0" w:after="0" w:afterAutospacing="0" w:line="360" w:lineRule="auto"/>
-        <w:rPr>
-          <w:color w:val="000000"/>
-        </w:rPr>
-      </w:pPr>
-      <w:r>
-        <w:rPr>
-          <w:color w:val="000000"/>
-        </w:rPr>
-        <w:t>Download source code dan import project</w:t>
-      </w:r>
-      <w:r>
-        <w:rPr>
-          <w:color w:val="000000"/>
-        </w:rPr>
-        <w:t xml:space="preserve"> yang </w:t>
-      </w:r>
-      <w:proofErr w:type="spellStart"/>
-      <w:r>
-        <w:rPr>
-          <w:color w:val="000000"/>
-        </w:rPr>
-        <w:t>baru</w:t>
-      </w:r>
-      <w:proofErr w:type="spellEnd"/>
-      <w:r>
-        <w:rPr>
-          <w:color w:val="000000"/>
-        </w:rPr>
-        <w:t xml:space="preserve"> </w:t>
-      </w:r>
-      <w:proofErr w:type="spellStart"/>
-      <w:r>
-        <w:rPr>
-          <w:color w:val="000000"/>
-        </w:rPr>
-        <w:t>saja</w:t>
-      </w:r>
-      <w:proofErr w:type="spellEnd"/>
-      <w:r>
-        <w:rPr>
-          <w:color w:val="000000"/>
-        </w:rPr>
-        <w:t xml:space="preserve"> di download</w:t>
-      </w:r>
-    </w:p>
-    <w:p>
-      <w:pPr>
-        <w:pStyle w:val="NormalWeb"/>
-        <w:numPr>
-          <w:ilvl w:val="0"/>
-          <w:numId w:val="14"/>
-        </w:numPr>
-        <w:spacing w:before="0" w:beforeAutospacing="0" w:after="0" w:afterAutospacing="0" w:line="360" w:lineRule="auto"/>
-        <w:rPr>
-          <w:color w:val="000000"/>
-        </w:rPr>
-      </w:pPr>
-      <w:proofErr w:type="spellStart"/>
-      <w:r>
-        <w:rPr>
-          <w:color w:val="000000"/>
-        </w:rPr>
-        <w:t>Tambahkan</w:t>
-      </w:r>
-      <w:proofErr w:type="spellEnd"/>
-      <w:r>
-        <w:rPr>
-          <w:color w:val="000000"/>
-        </w:rPr>
-        <w:t xml:space="preserve"> Frame di </w:t>
-      </w:r>
-      <w:proofErr w:type="spellStart"/>
-      <w:r>
-        <w:rPr>
-          <w:color w:val="000000"/>
-        </w:rPr>
-        <w:t>dalam</w:t>
-      </w:r>
-      <w:proofErr w:type="spellEnd"/>
-      <w:r>
-        <w:rPr>
-          <w:color w:val="000000"/>
-        </w:rPr>
-        <w:t xml:space="preserve"> project yang </w:t>
-      </w:r>
-      <w:proofErr w:type="spellStart"/>
-      <w:r>
-        <w:rPr>
-          <w:color w:val="000000"/>
-        </w:rPr>
-        <w:t>baru</w:t>
-      </w:r>
-      <w:proofErr w:type="spellEnd"/>
-      <w:r>
-        <w:rPr>
-          <w:color w:val="000000"/>
-        </w:rPr>
-        <w:t xml:space="preserve"> </w:t>
-      </w:r>
-      <w:proofErr w:type="spellStart"/>
-      <w:r>
-        <w:rPr>
-          <w:color w:val="000000"/>
-        </w:rPr>
-        <w:t>saja</w:t>
-      </w:r>
-      <w:proofErr w:type="spellEnd"/>
-      <w:r>
-        <w:rPr>
-          <w:color w:val="000000"/>
-        </w:rPr>
-        <w:t xml:space="preserve"> di import</w:t>
-      </w:r>
-    </w:p>
-    <w:p>
-      <w:pPr>
-        <w:pStyle w:val="NormalWeb"/>
-        <w:numPr>
-          <w:ilvl w:val="0"/>
-          <w:numId w:val="14"/>
-        </w:numPr>
-        <w:spacing w:before="0" w:beforeAutospacing="0" w:after="0" w:afterAutospacing="0" w:line="360" w:lineRule="auto"/>
-        <w:rPr>
-          <w:color w:val="000000"/>
-        </w:rPr>
-      </w:pPr>
-      <w:proofErr w:type="spellStart"/>
-      <w:r>
-        <w:rPr>
-          <w:color w:val="000000"/>
-        </w:rPr>
-        <w:t>Tambahkan</w:t>
-      </w:r>
-      <w:proofErr w:type="spellEnd"/>
-      <w:r>
-        <w:rPr>
-          <w:color w:val="000000"/>
-        </w:rPr>
-        <w:t xml:space="preserve"> </w:t>
-      </w:r>
-      <w:proofErr w:type="spellStart"/>
-      <w:r>
-        <w:rPr>
-          <w:color w:val="000000"/>
-        </w:rPr>
-        <w:t>tiga</w:t>
-      </w:r>
-      <w:proofErr w:type="spellEnd"/>
-      <w:r>
-        <w:rPr>
-          <w:color w:val="000000"/>
-        </w:rPr>
-        <w:t xml:space="preserve"> button</w:t>
-      </w:r>
-    </w:p>
-    <w:p>
-      <w:pPr>
-        <w:pStyle w:val="NormalWeb"/>
-        <w:numPr>
-          <w:ilvl w:val="0"/>
-          <w:numId w:val="14"/>
-        </w:numPr>
-        <w:spacing w:before="0" w:beforeAutospacing="0" w:after="0" w:afterAutospacing="0" w:line="360" w:lineRule="auto"/>
-        <w:rPr>
-          <w:color w:val="000000"/>
-        </w:rPr>
-      </w:pPr>
-      <w:r>
-        <w:rPr>
-          <w:color w:val="000000"/>
-        </w:rPr>
-        <w:t xml:space="preserve">Import file jar </w:t>
-      </w:r>
-      <w:proofErr w:type="spellStart"/>
-      <w:r>
-        <w:rPr>
-          <w:color w:val="000000"/>
-        </w:rPr>
-        <w:t>FaceBean</w:t>
-      </w:r>
-      <w:proofErr w:type="spellEnd"/>
-      <w:r>
-        <w:rPr>
-          <w:color w:val="000000"/>
-        </w:rPr>
-        <w:t xml:space="preserve"> </w:t>
-      </w:r>
-      <w:proofErr w:type="gramStart"/>
-      <w:r>
-        <w:rPr>
-          <w:color w:val="000000"/>
-        </w:rPr>
-        <w:t xml:space="preserve">( </w:t>
-      </w:r>
-      <w:proofErr w:type="spellStart"/>
-      <w:r>
-        <w:rPr>
-          <w:color w:val="000000"/>
-        </w:rPr>
-        <w:t>FaceBean</w:t>
-      </w:r>
-      <w:proofErr w:type="spellEnd"/>
-      <w:proofErr w:type="gramEnd"/>
-      <w:r>
-        <w:rPr>
-          <w:color w:val="000000"/>
-        </w:rPr>
-        <w:t xml:space="preserve"> </w:t>
-      </w:r>
-      <w:r>
-        <w:rPr>
-          <w:color w:val="000000"/>
-        </w:rPr>
-        <w:sym w:font="Wingdings" w:char="F0E0"/>
-      </w:r>
-      <w:r>
-        <w:rPr>
-          <w:color w:val="000000"/>
-        </w:rPr>
-        <w:t xml:space="preserve"> </w:t>
-      </w:r>
-      <w:proofErr w:type="spellStart"/>
-      <w:r>
-        <w:rPr>
-          <w:color w:val="000000"/>
-        </w:rPr>
-        <w:t>dist</w:t>
-      </w:r>
-      <w:proofErr w:type="spellEnd"/>
-      <w:r>
-        <w:rPr>
-          <w:color w:val="000000"/>
-        </w:rPr>
-        <w:t xml:space="preserve"> )</w:t>
-      </w:r>
-    </w:p>
-    <w:p>
-      <w:pPr>
-        <w:pStyle w:val="NormalWeb"/>
-        <w:numPr>
-          <w:ilvl w:val="0"/>
-          <w:numId w:val="14"/>
-        </w:numPr>
-        <w:spacing w:before="0" w:beforeAutospacing="0" w:after="0" w:afterAutospacing="0" w:line="360" w:lineRule="auto"/>
-        <w:rPr>
-          <w:color w:val="000000"/>
-        </w:rPr>
-      </w:pPr>
-      <w:proofErr w:type="spellStart"/>
-      <w:r>
-        <w:rPr>
-          <w:color w:val="000000"/>
-        </w:rPr>
-        <w:t>Tambahkan</w:t>
-      </w:r>
-      <w:proofErr w:type="spellEnd"/>
-      <w:r>
-        <w:rPr>
-          <w:color w:val="000000"/>
-        </w:rPr>
-        <w:t xml:space="preserve"> method </w:t>
-      </w:r>
-      <w:proofErr w:type="gramStart"/>
-      <w:r>
-        <w:rPr>
-          <w:color w:val="000000"/>
-        </w:rPr>
-        <w:t>smile(</w:t>
-      </w:r>
-      <w:proofErr w:type="gramEnd"/>
-      <w:r>
-        <w:rPr>
-          <w:color w:val="000000"/>
-        </w:rPr>
-        <w:t>)</w:t>
-      </w:r>
-    </w:p>
-    <w:p>
-      <w:pPr>
-        <w:pStyle w:val="NormalWeb"/>
-        <w:numPr>
-          <w:ilvl w:val="0"/>
-          <w:numId w:val="14"/>
-        </w:numPr>
-        <w:spacing w:before="0" w:beforeAutospacing="0" w:after="0" w:afterAutospacing="0" w:line="360" w:lineRule="auto"/>
-        <w:rPr>
-          <w:color w:val="000000"/>
-        </w:rPr>
-      </w:pPr>
-      <w:proofErr w:type="spellStart"/>
-      <w:r>
-        <w:rPr>
-          <w:color w:val="000000"/>
-        </w:rPr>
-        <w:t>Tambahkan</w:t>
-      </w:r>
-      <w:proofErr w:type="spellEnd"/>
-      <w:r>
-        <w:rPr>
-          <w:color w:val="000000"/>
-        </w:rPr>
-        <w:t xml:space="preserve"> method </w:t>
-      </w:r>
-      <w:proofErr w:type="gramStart"/>
-      <w:r>
-        <w:rPr>
-          <w:color w:val="000000"/>
-        </w:rPr>
-        <w:t>frown(</w:t>
-      </w:r>
-      <w:proofErr w:type="gramEnd"/>
-      <w:r>
-        <w:rPr>
-          <w:color w:val="000000"/>
-        </w:rPr>
-        <w:t>)</w:t>
-      </w:r>
-    </w:p>
-    <w:p>
-      <w:pPr>
-        <w:pStyle w:val="NormalWeb"/>
-        <w:numPr>
-          <w:ilvl w:val="0"/>
-          <w:numId w:val="14"/>
-        </w:numPr>
-        <w:spacing w:before="0" w:beforeAutospacing="0" w:after="0" w:afterAutospacing="0" w:line="360" w:lineRule="auto"/>
-        <w:rPr>
-          <w:color w:val="000000"/>
-        </w:rPr>
-      </w:pPr>
-      <w:proofErr w:type="spellStart"/>
-      <w:r>
-        <w:rPr>
-          <w:color w:val="000000"/>
-        </w:rPr>
-        <w:t>Kedua</w:t>
-      </w:r>
-      <w:proofErr w:type="spellEnd"/>
-      <w:r>
-        <w:rPr>
-          <w:color w:val="000000"/>
-        </w:rPr>
-        <w:t xml:space="preserve"> method </w:t>
-      </w:r>
-      <w:proofErr w:type="spellStart"/>
-      <w:r>
-        <w:rPr>
-          <w:color w:val="000000"/>
-        </w:rPr>
-        <w:t>diatas</w:t>
-      </w:r>
-      <w:proofErr w:type="spellEnd"/>
-      <w:r>
-        <w:rPr>
-          <w:color w:val="000000"/>
-        </w:rPr>
-        <w:t xml:space="preserve"> </w:t>
-      </w:r>
-      <w:proofErr w:type="spellStart"/>
-      <w:r>
-        <w:rPr>
-          <w:color w:val="000000"/>
-        </w:rPr>
-        <w:t>berada</w:t>
-      </w:r>
-      <w:proofErr w:type="spellEnd"/>
-      <w:r>
-        <w:rPr>
-          <w:color w:val="000000"/>
-        </w:rPr>
-        <w:t xml:space="preserve"> di </w:t>
-      </w:r>
-      <w:proofErr w:type="spellStart"/>
-      <w:r>
-        <w:rPr>
-          <w:color w:val="000000"/>
-        </w:rPr>
-        <w:t>dalam</w:t>
-      </w:r>
-      <w:proofErr w:type="spellEnd"/>
-      <w:r>
-        <w:rPr>
-          <w:color w:val="000000"/>
-        </w:rPr>
-        <w:t xml:space="preserve"> Tab </w:t>
-      </w:r>
-      <w:proofErr w:type="spellStart"/>
-      <w:r>
-        <w:rPr>
-          <w:color w:val="000000"/>
-        </w:rPr>
-        <w:t>Mehod</w:t>
-      </w:r>
-      <w:proofErr w:type="spellEnd"/>
-      <w:r>
-        <w:rPr>
-          <w:color w:val="000000"/>
-        </w:rPr>
-        <w:t xml:space="preserve"> Call</w:t>
-      </w:r>
-    </w:p>
-    <w:p>
-      <w:pPr>
-        <w:pStyle w:val="NormalWeb"/>
-        <w:numPr>
-          <w:ilvl w:val="0"/>
-          <w:numId w:val="14"/>
-        </w:numPr>
-        <w:spacing w:before="0" w:beforeAutospacing="0" w:after="0" w:afterAutospacing="0" w:line="360" w:lineRule="auto"/>
-        <w:rPr>
-          <w:color w:val="000000"/>
-        </w:rPr>
-      </w:pPr>
-      <w:proofErr w:type="spellStart"/>
-      <w:r>
-        <w:rPr>
-          <w:color w:val="000000"/>
-        </w:rPr>
-        <w:t>Tambahkan</w:t>
-      </w:r>
-      <w:proofErr w:type="spellEnd"/>
-      <w:r>
-        <w:rPr>
-          <w:color w:val="000000"/>
-        </w:rPr>
-        <w:t xml:space="preserve"> parameters string value (</w:t>
-      </w:r>
-      <w:proofErr w:type="spellStart"/>
-      <w:r>
-        <w:rPr>
-          <w:color w:val="000000"/>
-        </w:rPr>
-        <w:t>KelompokXX</w:t>
-      </w:r>
-      <w:proofErr w:type="spellEnd"/>
-      <w:r>
-        <w:rPr>
-          <w:color w:val="000000"/>
-        </w:rPr>
-        <w:t xml:space="preserve">) XX </w:t>
-      </w:r>
-      <w:proofErr w:type="spellStart"/>
-      <w:r>
-        <w:rPr>
-          <w:color w:val="000000"/>
-        </w:rPr>
-        <w:t>ganti</w:t>
-      </w:r>
-      <w:proofErr w:type="spellEnd"/>
-      <w:r>
-        <w:rPr>
-          <w:color w:val="000000"/>
-        </w:rPr>
-        <w:t xml:space="preserve"> </w:t>
-      </w:r>
-      <w:proofErr w:type="spellStart"/>
-      <w:r>
-        <w:rPr>
-          <w:color w:val="000000"/>
-        </w:rPr>
-        <w:t>dengan</w:t>
-      </w:r>
-      <w:proofErr w:type="spellEnd"/>
-      <w:r>
-        <w:rPr>
-          <w:color w:val="000000"/>
-        </w:rPr>
-        <w:t xml:space="preserve"> </w:t>
-      </w:r>
-      <w:proofErr w:type="spellStart"/>
-      <w:r>
-        <w:rPr>
-          <w:color w:val="000000"/>
-        </w:rPr>
-        <w:t>nomer</w:t>
-      </w:r>
-      <w:proofErr w:type="spellEnd"/>
-      <w:r>
-        <w:rPr>
-          <w:color w:val="000000"/>
-        </w:rPr>
-        <w:t xml:space="preserve"> </w:t>
-      </w:r>
-      <w:proofErr w:type="spellStart"/>
-      <w:r>
-        <w:rPr>
-          <w:color w:val="000000"/>
-        </w:rPr>
-        <w:t>kelompok</w:t>
-      </w:r>
-      <w:proofErr w:type="spellEnd"/>
-      <w:r>
-        <w:rPr>
-          <w:color w:val="000000"/>
-        </w:rPr>
-        <w:t xml:space="preserve"> kalian</w:t>
-      </w:r>
-    </w:p>
-    <w:p>
-      <w:pPr>
-        <w:pStyle w:val="NormalWeb"/>
-        <w:numPr>
-          <w:ilvl w:val="0"/>
-          <w:numId w:val="14"/>
-        </w:numPr>
-        <w:spacing w:before="0" w:beforeAutospacing="0" w:after="0" w:afterAutospacing="0" w:line="360" w:lineRule="auto"/>
-        <w:rPr>
-          <w:color w:val="000000"/>
-        </w:rPr>
-      </w:pPr>
-      <w:proofErr w:type="spellStart"/>
-      <w:r>
-        <w:rPr>
-          <w:color w:val="000000"/>
-        </w:rPr>
-        <w:t>Desain</w:t>
-      </w:r>
-      <w:proofErr w:type="spellEnd"/>
-      <w:r>
-        <w:rPr>
-          <w:color w:val="000000"/>
-        </w:rPr>
-        <w:t xml:space="preserve"> frame</w:t>
-      </w:r>
-      <w:r>
-        <w:rPr>
-          <w:color w:val="000000"/>
-        </w:rPr>
-        <w:t xml:space="preserve"> </w:t>
-      </w:r>
-      <w:proofErr w:type="spellStart"/>
-      <w:r>
-        <w:rPr>
-          <w:color w:val="000000"/>
-        </w:rPr>
-        <w:t>sebagus</w:t>
-      </w:r>
-      <w:proofErr w:type="spellEnd"/>
-      <w:r>
-        <w:rPr>
-          <w:color w:val="000000"/>
-        </w:rPr>
-        <w:t xml:space="preserve"> </w:t>
-      </w:r>
-      <w:proofErr w:type="spellStart"/>
-      <w:r>
-        <w:rPr>
-          <w:color w:val="000000"/>
-        </w:rPr>
-        <w:t>mungkin</w:t>
-      </w:r>
-      <w:proofErr w:type="spellEnd"/>
-      <w:r>
-        <w:rPr>
-          <w:color w:val="000000"/>
-        </w:rPr>
-        <w:t xml:space="preserve">, </w:t>
-      </w:r>
-      <w:proofErr w:type="spellStart"/>
-      <w:r>
-        <w:rPr>
-          <w:color w:val="000000"/>
-        </w:rPr>
-        <w:t>bisa</w:t>
-      </w:r>
-      <w:proofErr w:type="spellEnd"/>
-      <w:r>
-        <w:rPr>
-          <w:color w:val="000000"/>
-        </w:rPr>
-        <w:t xml:space="preserve"> </w:t>
-      </w:r>
-      <w:proofErr w:type="spellStart"/>
-      <w:r>
-        <w:rPr>
-          <w:color w:val="000000"/>
-        </w:rPr>
-        <w:t>ditambahkan</w:t>
-      </w:r>
-      <w:proofErr w:type="spellEnd"/>
-      <w:r>
-        <w:rPr>
-          <w:color w:val="000000"/>
-        </w:rPr>
-        <w:t xml:space="preserve"> background</w:t>
-      </w:r>
-      <w:r>
-        <w:rPr>
-          <w:color w:val="000000"/>
-        </w:rPr>
-        <w:t xml:space="preserve"> / materialize design ala </w:t>
-      </w:r>
-      <w:proofErr w:type="spellStart"/>
-      <w:r>
-        <w:rPr>
-          <w:color w:val="000000"/>
-        </w:rPr>
-        <w:t>ala</w:t>
-      </w:r>
-      <w:proofErr w:type="spellEnd"/>
-      <w:r>
-        <w:rPr>
-          <w:color w:val="000000"/>
-        </w:rPr>
-        <w:t xml:space="preserve"> google </w:t>
-      </w:r>
-      <w:proofErr w:type="spellStart"/>
-      <w:r>
-        <w:rPr>
-          <w:color w:val="000000"/>
-        </w:rPr>
-        <w:t>kalo</w:t>
-      </w:r>
-      <w:proofErr w:type="spellEnd"/>
-      <w:r>
-        <w:rPr>
-          <w:color w:val="000000"/>
-        </w:rPr>
-        <w:t xml:space="preserve"> </w:t>
-      </w:r>
-      <w:proofErr w:type="spellStart"/>
-      <w:proofErr w:type="gramStart"/>
-      <w:r>
-        <w:rPr>
-          <w:color w:val="000000"/>
-        </w:rPr>
-        <w:t>ada</w:t>
-      </w:r>
-      <w:proofErr w:type="spellEnd"/>
-      <w:r>
-        <w:rPr>
-          <w:color w:val="000000"/>
-        </w:rPr>
-        <w:t xml:space="preserve"> :v</w:t>
-      </w:r>
-      <w:proofErr w:type="gramEnd"/>
-      <w:r>
-        <w:rPr>
-          <w:color w:val="000000"/>
-        </w:rPr>
-        <w:t xml:space="preserve"> ( Nilai Plus)</w:t>
-      </w:r>
-    </w:p>
-    <w:p>
-      <w:pPr>
-        <w:pStyle w:val="NormalWeb"/>
-        <w:spacing w:before="0" w:beforeAutospacing="0" w:after="0" w:afterAutospacing="0" w:line="360" w:lineRule="auto"/>
-        <w:ind w:left="720"/>
-        <w:rPr>
-          <w:color w:val="000000"/>
+        <w:jc w:val="center"/>
+        <w:rPr>
+          <w:rStyle w:val="Hyperlink"/>
         </w:rPr>
       </w:pPr>
       <w:r>
         <w:rPr>
           <w:noProof/>
         </w:rPr>
-        <w:lastRenderedPageBreak/>
         <w:drawing>
-          <wp:inline distT="0" distB="0" distL="0" distR="0" wp14:anchorId="7C08990E" wp14:editId="70E4BB66">
-            <wp:extent cx="3867150" cy="3162300"/>
+          <wp:inline distT="0" distB="0" distL="0" distR="0" wp14:anchorId="4BD604C8" wp14:editId="300BADDC">
+            <wp:extent cx="5019675" cy="2712019"/>
             <wp:effectExtent l="0" t="0" r="0" b="0"/>
-            <wp:docPr id="1" name="Picture 1"/>
+            <wp:docPr id="3" name="Picture 3"/>
             <wp:cNvGraphicFramePr>
               <a:graphicFrameLocks xmlns:a="http://schemas.openxmlformats.org/drawingml/2006/main" noChangeAspect="1"/>
             </wp:cNvGraphicFramePr>
@@ -1503,7 +674,7 @@
                   <pic:spPr>
                     <a:xfrm>
                       <a:off x="0" y="0"/>
-                      <a:ext cx="3867150" cy="3162300"/>
+                      <a:ext cx="5027215" cy="2716093"/>
                     </a:xfrm>
                     <a:prstGeom prst="rect">
                       <a:avLst/>
@@ -1519,34 +690,833 @@
     <w:p>
       <w:pPr>
         <w:pStyle w:val="NormalWeb"/>
-        <w:tabs>
-          <w:tab w:val="left" w:pos="3420"/>
-        </w:tabs>
         <w:spacing w:before="0" w:beforeAutospacing="0" w:after="0" w:afterAutospacing="0" w:line="360" w:lineRule="auto"/>
         <w:ind w:left="720"/>
         <w:rPr>
           <w:color w:val="000000"/>
         </w:rPr>
       </w:pPr>
-      <w:r>
-        <w:rPr>
-          <w:color w:val="000000"/>
-        </w:rPr>
-        <w:tab/>
-      </w:r>
-      <w:proofErr w:type="spellStart"/>
-      <w:r>
-        <w:rPr>
-          <w:color w:val="000000"/>
-        </w:rPr>
-        <w:t>Contoh</w:t>
-      </w:r>
-      <w:proofErr w:type="spellEnd"/>
-      <w:r>
-        <w:rPr>
-          <w:color w:val="000000"/>
-        </w:rPr>
-        <w:t xml:space="preserve"> 1</w:t>
+      <w:proofErr w:type="spellStart"/>
+      <w:r>
+        <w:rPr>
+          <w:color w:val="000000"/>
+        </w:rPr>
+        <w:t>Langkah</w:t>
+      </w:r>
+      <w:proofErr w:type="spellEnd"/>
+      <w:r>
+        <w:rPr>
+          <w:color w:val="000000"/>
+        </w:rPr>
+        <w:t xml:space="preserve"> </w:t>
+      </w:r>
+      <w:proofErr w:type="spellStart"/>
+      <w:r>
+        <w:rPr>
+          <w:color w:val="000000"/>
+        </w:rPr>
+        <w:t>pengerjaan</w:t>
+      </w:r>
+      <w:proofErr w:type="spellEnd"/>
+      <w:r>
+        <w:rPr>
+          <w:color w:val="000000"/>
+        </w:rPr>
+        <w:t xml:space="preserve"> </w:t>
+      </w:r>
+      <w:proofErr w:type="spellStart"/>
+      <w:r>
+        <w:rPr>
+          <w:color w:val="000000"/>
+        </w:rPr>
+        <w:t>nya</w:t>
+      </w:r>
+      <w:proofErr w:type="spellEnd"/>
+      <w:r>
+        <w:rPr>
+          <w:color w:val="000000"/>
+        </w:rPr>
+        <w:t xml:space="preserve"> </w:t>
+      </w:r>
+      <w:proofErr w:type="spellStart"/>
+      <w:r>
+        <w:rPr>
+          <w:color w:val="000000"/>
+        </w:rPr>
+        <w:t>hampir</w:t>
+      </w:r>
+      <w:proofErr w:type="spellEnd"/>
+      <w:r>
+        <w:rPr>
+          <w:color w:val="000000"/>
+        </w:rPr>
+        <w:t xml:space="preserve"> </w:t>
+      </w:r>
+      <w:proofErr w:type="spellStart"/>
+      <w:r>
+        <w:rPr>
+          <w:color w:val="000000"/>
+        </w:rPr>
+        <w:t>sama</w:t>
+      </w:r>
+      <w:proofErr w:type="spellEnd"/>
+      <w:r>
+        <w:rPr>
+          <w:color w:val="000000"/>
+        </w:rPr>
+        <w:t xml:space="preserve"> di </w:t>
+      </w:r>
+      <w:proofErr w:type="spellStart"/>
+      <w:r>
+        <w:rPr>
+          <w:color w:val="000000"/>
+        </w:rPr>
+        <w:t>langkah</w:t>
+      </w:r>
+      <w:proofErr w:type="spellEnd"/>
+      <w:r>
+        <w:rPr>
+          <w:color w:val="000000"/>
+        </w:rPr>
+        <w:t xml:space="preserve"> </w:t>
+      </w:r>
+      <w:proofErr w:type="spellStart"/>
+      <w:r>
+        <w:rPr>
+          <w:color w:val="000000"/>
+        </w:rPr>
+        <w:t>kerja</w:t>
+      </w:r>
+      <w:proofErr w:type="spellEnd"/>
+      <w:r>
+        <w:rPr>
+          <w:color w:val="000000"/>
+        </w:rPr>
+        <w:t xml:space="preserve"> pada </w:t>
+      </w:r>
+      <w:proofErr w:type="spellStart"/>
+      <w:r>
+        <w:rPr>
+          <w:color w:val="000000"/>
+        </w:rPr>
+        <w:t>praktikum</w:t>
+      </w:r>
+      <w:proofErr w:type="spellEnd"/>
+      <w:r>
+        <w:rPr>
+          <w:color w:val="000000"/>
+        </w:rPr>
+        <w:t xml:space="preserve">. </w:t>
+      </w:r>
+      <w:proofErr w:type="spellStart"/>
+      <w:r>
+        <w:rPr>
+          <w:color w:val="000000"/>
+        </w:rPr>
+        <w:t>Berikut</w:t>
+      </w:r>
+      <w:proofErr w:type="spellEnd"/>
+      <w:r>
+        <w:rPr>
+          <w:color w:val="000000"/>
+        </w:rPr>
+        <w:t xml:space="preserve"> </w:t>
+      </w:r>
+      <w:proofErr w:type="spellStart"/>
+      <w:r>
+        <w:rPr>
+          <w:color w:val="000000"/>
+        </w:rPr>
+        <w:t>ketentuan</w:t>
+      </w:r>
+      <w:proofErr w:type="spellEnd"/>
+      <w:r>
+        <w:rPr>
+          <w:color w:val="000000"/>
+        </w:rPr>
+        <w:t xml:space="preserve"> </w:t>
+      </w:r>
+      <w:proofErr w:type="spellStart"/>
+      <w:r>
+        <w:rPr>
+          <w:color w:val="000000"/>
+        </w:rPr>
+        <w:t>tugas</w:t>
+      </w:r>
+      <w:proofErr w:type="spellEnd"/>
+      <w:r>
+        <w:rPr>
+          <w:color w:val="000000"/>
+        </w:rPr>
+        <w:t xml:space="preserve"> </w:t>
+      </w:r>
+      <w:proofErr w:type="spellStart"/>
+      <w:proofErr w:type="gramStart"/>
+      <w:r>
+        <w:rPr>
+          <w:color w:val="000000"/>
+        </w:rPr>
+        <w:t>nya</w:t>
+      </w:r>
+      <w:proofErr w:type="spellEnd"/>
+      <w:r>
+        <w:rPr>
+          <w:color w:val="000000"/>
+        </w:rPr>
+        <w:t xml:space="preserve"> :</w:t>
+      </w:r>
+      <w:proofErr w:type="gramEnd"/>
+    </w:p>
+    <w:p>
+      <w:pPr>
+        <w:pStyle w:val="NormalWeb"/>
+        <w:numPr>
+          <w:ilvl w:val="0"/>
+          <w:numId w:val="14"/>
+        </w:numPr>
+        <w:spacing w:before="0" w:beforeAutospacing="0" w:after="0" w:afterAutospacing="0" w:line="360" w:lineRule="auto"/>
+        <w:rPr>
+          <w:color w:val="000000"/>
+        </w:rPr>
+      </w:pPr>
+      <w:r>
+        <w:rPr>
+          <w:color w:val="000000"/>
+        </w:rPr>
+        <w:t>Download source code dan import project</w:t>
+      </w:r>
+      <w:r>
+        <w:rPr>
+          <w:color w:val="000000"/>
+        </w:rPr>
+        <w:t xml:space="preserve"> yang </w:t>
+      </w:r>
+      <w:proofErr w:type="spellStart"/>
+      <w:r>
+        <w:rPr>
+          <w:color w:val="000000"/>
+        </w:rPr>
+        <w:t>baru</w:t>
+      </w:r>
+      <w:proofErr w:type="spellEnd"/>
+      <w:r>
+        <w:rPr>
+          <w:color w:val="000000"/>
+        </w:rPr>
+        <w:t xml:space="preserve"> </w:t>
+      </w:r>
+      <w:proofErr w:type="spellStart"/>
+      <w:r>
+        <w:rPr>
+          <w:color w:val="000000"/>
+        </w:rPr>
+        <w:t>saja</w:t>
+      </w:r>
+      <w:proofErr w:type="spellEnd"/>
+      <w:r>
+        <w:rPr>
+          <w:color w:val="000000"/>
+        </w:rPr>
+        <w:t xml:space="preserve"> di download</w:t>
+      </w:r>
+    </w:p>
+    <w:p>
+      <w:pPr>
+        <w:pStyle w:val="NormalWeb"/>
+        <w:numPr>
+          <w:ilvl w:val="0"/>
+          <w:numId w:val="14"/>
+        </w:numPr>
+        <w:spacing w:before="0" w:beforeAutospacing="0" w:after="0" w:afterAutospacing="0" w:line="360" w:lineRule="auto"/>
+        <w:rPr>
+          <w:color w:val="000000"/>
+        </w:rPr>
+      </w:pPr>
+      <w:proofErr w:type="spellStart"/>
+      <w:r>
+        <w:rPr>
+          <w:color w:val="000000"/>
+        </w:rPr>
+        <w:t>Tambahkan</w:t>
+      </w:r>
+      <w:proofErr w:type="spellEnd"/>
+      <w:r>
+        <w:rPr>
+          <w:color w:val="000000"/>
+        </w:rPr>
+        <w:t xml:space="preserve"> Frame di </w:t>
+      </w:r>
+      <w:proofErr w:type="spellStart"/>
+      <w:r>
+        <w:rPr>
+          <w:color w:val="000000"/>
+        </w:rPr>
+        <w:t>dalam</w:t>
+      </w:r>
+      <w:proofErr w:type="spellEnd"/>
+      <w:r>
+        <w:rPr>
+          <w:color w:val="000000"/>
+        </w:rPr>
+        <w:t xml:space="preserve"> project yang </w:t>
+      </w:r>
+      <w:proofErr w:type="spellStart"/>
+      <w:r>
+        <w:rPr>
+          <w:color w:val="000000"/>
+        </w:rPr>
+        <w:t>baru</w:t>
+      </w:r>
+      <w:proofErr w:type="spellEnd"/>
+      <w:r>
+        <w:rPr>
+          <w:color w:val="000000"/>
+        </w:rPr>
+        <w:t xml:space="preserve"> </w:t>
+      </w:r>
+      <w:proofErr w:type="spellStart"/>
+      <w:r>
+        <w:rPr>
+          <w:color w:val="000000"/>
+        </w:rPr>
+        <w:t>saja</w:t>
+      </w:r>
+      <w:proofErr w:type="spellEnd"/>
+      <w:r>
+        <w:rPr>
+          <w:color w:val="000000"/>
+        </w:rPr>
+        <w:t xml:space="preserve"> di import</w:t>
+      </w:r>
+    </w:p>
+    <w:p>
+      <w:pPr>
+        <w:pStyle w:val="NormalWeb"/>
+        <w:numPr>
+          <w:ilvl w:val="0"/>
+          <w:numId w:val="14"/>
+        </w:numPr>
+        <w:spacing w:before="0" w:beforeAutospacing="0" w:after="0" w:afterAutospacing="0" w:line="360" w:lineRule="auto"/>
+        <w:rPr>
+          <w:color w:val="000000"/>
+        </w:rPr>
+      </w:pPr>
+      <w:proofErr w:type="spellStart"/>
+      <w:r>
+        <w:rPr>
+          <w:color w:val="000000"/>
+        </w:rPr>
+        <w:t>Tambahkan</w:t>
+      </w:r>
+      <w:proofErr w:type="spellEnd"/>
+      <w:r>
+        <w:rPr>
+          <w:color w:val="000000"/>
+        </w:rPr>
+        <w:t xml:space="preserve"> </w:t>
+      </w:r>
+      <w:proofErr w:type="spellStart"/>
+      <w:r>
+        <w:rPr>
+          <w:color w:val="000000"/>
+        </w:rPr>
+        <w:t>tiga</w:t>
+      </w:r>
+      <w:proofErr w:type="spellEnd"/>
+      <w:r>
+        <w:rPr>
+          <w:color w:val="000000"/>
+        </w:rPr>
+        <w:t xml:space="preserve"> button</w:t>
+      </w:r>
+    </w:p>
+    <w:p>
+      <w:pPr>
+        <w:pStyle w:val="NormalWeb"/>
+        <w:numPr>
+          <w:ilvl w:val="0"/>
+          <w:numId w:val="14"/>
+        </w:numPr>
+        <w:spacing w:before="0" w:beforeAutospacing="0" w:after="0" w:afterAutospacing="0" w:line="360" w:lineRule="auto"/>
+        <w:rPr>
+          <w:color w:val="000000"/>
+        </w:rPr>
+      </w:pPr>
+      <w:r>
+        <w:rPr>
+          <w:color w:val="000000"/>
+        </w:rPr>
+        <w:t xml:space="preserve">Import file jar </w:t>
+      </w:r>
+      <w:proofErr w:type="spellStart"/>
+      <w:r>
+        <w:rPr>
+          <w:color w:val="000000"/>
+        </w:rPr>
+        <w:t>FaceBean</w:t>
+      </w:r>
+      <w:proofErr w:type="spellEnd"/>
+      <w:r>
+        <w:rPr>
+          <w:color w:val="000000"/>
+        </w:rPr>
+        <w:t xml:space="preserve"> </w:t>
+      </w:r>
+      <w:proofErr w:type="gramStart"/>
+      <w:r>
+        <w:rPr>
+          <w:color w:val="000000"/>
+        </w:rPr>
+        <w:t xml:space="preserve">( </w:t>
+      </w:r>
+      <w:proofErr w:type="spellStart"/>
+      <w:r>
+        <w:rPr>
+          <w:color w:val="000000"/>
+        </w:rPr>
+        <w:t>FaceBean</w:t>
+      </w:r>
+      <w:proofErr w:type="spellEnd"/>
+      <w:proofErr w:type="gramEnd"/>
+      <w:r>
+        <w:rPr>
+          <w:color w:val="000000"/>
+        </w:rPr>
+        <w:t xml:space="preserve"> </w:t>
+      </w:r>
+      <w:r>
+        <w:rPr>
+          <w:color w:val="000000"/>
+        </w:rPr>
+        <w:sym w:font="Wingdings" w:char="F0E0"/>
+      </w:r>
+      <w:r>
+        <w:rPr>
+          <w:color w:val="000000"/>
+        </w:rPr>
+        <w:t xml:space="preserve"> </w:t>
+      </w:r>
+      <w:proofErr w:type="spellStart"/>
+      <w:r>
+        <w:rPr>
+          <w:color w:val="000000"/>
+        </w:rPr>
+        <w:t>dist</w:t>
+      </w:r>
+      <w:proofErr w:type="spellEnd"/>
+      <w:r>
+        <w:rPr>
+          <w:color w:val="000000"/>
+        </w:rPr>
+        <w:t xml:space="preserve"> )</w:t>
+      </w:r>
+    </w:p>
+    <w:p>
+      <w:pPr>
+        <w:pStyle w:val="NormalWeb"/>
+        <w:numPr>
+          <w:ilvl w:val="0"/>
+          <w:numId w:val="14"/>
+        </w:numPr>
+        <w:spacing w:before="0" w:beforeAutospacing="0" w:after="0" w:afterAutospacing="0" w:line="360" w:lineRule="auto"/>
+        <w:rPr>
+          <w:color w:val="000000"/>
+        </w:rPr>
+      </w:pPr>
+      <w:proofErr w:type="spellStart"/>
+      <w:r>
+        <w:rPr>
+          <w:color w:val="000000"/>
+        </w:rPr>
+        <w:lastRenderedPageBreak/>
+        <w:t>Tambahkan</w:t>
+      </w:r>
+      <w:proofErr w:type="spellEnd"/>
+      <w:r>
+        <w:rPr>
+          <w:color w:val="000000"/>
+        </w:rPr>
+        <w:t xml:space="preserve"> method </w:t>
+      </w:r>
+      <w:proofErr w:type="gramStart"/>
+      <w:r>
+        <w:rPr>
+          <w:color w:val="000000"/>
+        </w:rPr>
+        <w:t>smile(</w:t>
+      </w:r>
+      <w:proofErr w:type="gramEnd"/>
+      <w:r>
+        <w:rPr>
+          <w:color w:val="000000"/>
+        </w:rPr>
+        <w:t>)</w:t>
+      </w:r>
+    </w:p>
+    <w:p>
+      <w:pPr>
+        <w:pStyle w:val="NormalWeb"/>
+        <w:numPr>
+          <w:ilvl w:val="0"/>
+          <w:numId w:val="14"/>
+        </w:numPr>
+        <w:spacing w:before="0" w:beforeAutospacing="0" w:after="0" w:afterAutospacing="0" w:line="360" w:lineRule="auto"/>
+        <w:rPr>
+          <w:color w:val="000000"/>
+        </w:rPr>
+      </w:pPr>
+      <w:proofErr w:type="spellStart"/>
+      <w:r>
+        <w:rPr>
+          <w:color w:val="000000"/>
+        </w:rPr>
+        <w:t>Tambahkan</w:t>
+      </w:r>
+      <w:proofErr w:type="spellEnd"/>
+      <w:r>
+        <w:rPr>
+          <w:color w:val="000000"/>
+        </w:rPr>
+        <w:t xml:space="preserve"> method </w:t>
+      </w:r>
+      <w:proofErr w:type="gramStart"/>
+      <w:r>
+        <w:rPr>
+          <w:color w:val="000000"/>
+        </w:rPr>
+        <w:t>frown(</w:t>
+      </w:r>
+      <w:proofErr w:type="gramEnd"/>
+      <w:r>
+        <w:rPr>
+          <w:color w:val="000000"/>
+        </w:rPr>
+        <w:t>)</w:t>
+      </w:r>
+    </w:p>
+    <w:p>
+      <w:pPr>
+        <w:pStyle w:val="NormalWeb"/>
+        <w:numPr>
+          <w:ilvl w:val="0"/>
+          <w:numId w:val="14"/>
+        </w:numPr>
+        <w:spacing w:before="0" w:beforeAutospacing="0" w:after="0" w:afterAutospacing="0" w:line="360" w:lineRule="auto"/>
+        <w:rPr>
+          <w:color w:val="000000"/>
+        </w:rPr>
+      </w:pPr>
+      <w:proofErr w:type="spellStart"/>
+      <w:r>
+        <w:rPr>
+          <w:color w:val="000000"/>
+        </w:rPr>
+        <w:t>Kedua</w:t>
+      </w:r>
+      <w:proofErr w:type="spellEnd"/>
+      <w:r>
+        <w:rPr>
+          <w:color w:val="000000"/>
+        </w:rPr>
+        <w:t xml:space="preserve"> method </w:t>
+      </w:r>
+      <w:proofErr w:type="spellStart"/>
+      <w:r>
+        <w:rPr>
+          <w:color w:val="000000"/>
+        </w:rPr>
+        <w:t>diatas</w:t>
+      </w:r>
+      <w:proofErr w:type="spellEnd"/>
+      <w:r>
+        <w:rPr>
+          <w:color w:val="000000"/>
+        </w:rPr>
+        <w:t xml:space="preserve"> </w:t>
+      </w:r>
+      <w:proofErr w:type="spellStart"/>
+      <w:r>
+        <w:rPr>
+          <w:color w:val="000000"/>
+        </w:rPr>
+        <w:t>berada</w:t>
+      </w:r>
+      <w:proofErr w:type="spellEnd"/>
+      <w:r>
+        <w:rPr>
+          <w:color w:val="000000"/>
+        </w:rPr>
+        <w:t xml:space="preserve"> di </w:t>
+      </w:r>
+      <w:proofErr w:type="spellStart"/>
+      <w:r>
+        <w:rPr>
+          <w:color w:val="000000"/>
+        </w:rPr>
+        <w:t>dalam</w:t>
+      </w:r>
+      <w:proofErr w:type="spellEnd"/>
+      <w:r>
+        <w:rPr>
+          <w:color w:val="000000"/>
+        </w:rPr>
+        <w:t xml:space="preserve"> Tab </w:t>
+      </w:r>
+      <w:proofErr w:type="spellStart"/>
+      <w:r>
+        <w:rPr>
+          <w:color w:val="000000"/>
+        </w:rPr>
+        <w:t>Mehod</w:t>
+      </w:r>
+      <w:proofErr w:type="spellEnd"/>
+      <w:r>
+        <w:rPr>
+          <w:color w:val="000000"/>
+        </w:rPr>
+        <w:t xml:space="preserve"> Call</w:t>
+      </w:r>
+    </w:p>
+    <w:p>
+      <w:pPr>
+        <w:pStyle w:val="NormalWeb"/>
+        <w:numPr>
+          <w:ilvl w:val="0"/>
+          <w:numId w:val="14"/>
+        </w:numPr>
+        <w:spacing w:before="0" w:beforeAutospacing="0" w:after="0" w:afterAutospacing="0" w:line="360" w:lineRule="auto"/>
+        <w:rPr>
+          <w:color w:val="000000"/>
+        </w:rPr>
+      </w:pPr>
+      <w:proofErr w:type="spellStart"/>
+      <w:r>
+        <w:rPr>
+          <w:color w:val="000000"/>
+        </w:rPr>
+        <w:t>Tambahkan</w:t>
+      </w:r>
+      <w:proofErr w:type="spellEnd"/>
+      <w:r>
+        <w:rPr>
+          <w:color w:val="000000"/>
+        </w:rPr>
+        <w:t xml:space="preserve"> parameters string value (</w:t>
+      </w:r>
+      <w:proofErr w:type="spellStart"/>
+      <w:r>
+        <w:rPr>
+          <w:color w:val="000000"/>
+        </w:rPr>
+        <w:t>KelompokXX</w:t>
+      </w:r>
+      <w:proofErr w:type="spellEnd"/>
+      <w:r>
+        <w:rPr>
+          <w:color w:val="000000"/>
+        </w:rPr>
+        <w:t xml:space="preserve">) XX </w:t>
+      </w:r>
+      <w:proofErr w:type="spellStart"/>
+      <w:r>
+        <w:rPr>
+          <w:color w:val="000000"/>
+        </w:rPr>
+        <w:t>ganti</w:t>
+      </w:r>
+      <w:proofErr w:type="spellEnd"/>
+      <w:r>
+        <w:rPr>
+          <w:color w:val="000000"/>
+        </w:rPr>
+        <w:t xml:space="preserve"> </w:t>
+      </w:r>
+      <w:proofErr w:type="spellStart"/>
+      <w:r>
+        <w:rPr>
+          <w:color w:val="000000"/>
+        </w:rPr>
+        <w:t>dengan</w:t>
+      </w:r>
+      <w:proofErr w:type="spellEnd"/>
+      <w:r>
+        <w:rPr>
+          <w:color w:val="000000"/>
+        </w:rPr>
+        <w:t xml:space="preserve"> </w:t>
+      </w:r>
+      <w:proofErr w:type="spellStart"/>
+      <w:r>
+        <w:rPr>
+          <w:color w:val="000000"/>
+        </w:rPr>
+        <w:t>nomer</w:t>
+      </w:r>
+      <w:proofErr w:type="spellEnd"/>
+      <w:r>
+        <w:rPr>
+          <w:color w:val="000000"/>
+        </w:rPr>
+        <w:t xml:space="preserve"> </w:t>
+      </w:r>
+      <w:proofErr w:type="spellStart"/>
+      <w:r>
+        <w:rPr>
+          <w:color w:val="000000"/>
+        </w:rPr>
+        <w:t>kelompok</w:t>
+      </w:r>
+      <w:proofErr w:type="spellEnd"/>
+      <w:r>
+        <w:rPr>
+          <w:color w:val="000000"/>
+        </w:rPr>
+        <w:t xml:space="preserve"> kalian</w:t>
+      </w:r>
+    </w:p>
+    <w:p>
+      <w:pPr>
+        <w:pStyle w:val="NormalWeb"/>
+        <w:numPr>
+          <w:ilvl w:val="0"/>
+          <w:numId w:val="14"/>
+        </w:numPr>
+        <w:spacing w:before="0" w:beforeAutospacing="0" w:after="0" w:afterAutospacing="0" w:line="360" w:lineRule="auto"/>
+        <w:rPr>
+          <w:color w:val="000000"/>
+        </w:rPr>
+      </w:pPr>
+      <w:proofErr w:type="spellStart"/>
+      <w:r>
+        <w:rPr>
+          <w:color w:val="000000"/>
+        </w:rPr>
+        <w:t>Desain</w:t>
+      </w:r>
+      <w:proofErr w:type="spellEnd"/>
+      <w:r>
+        <w:rPr>
+          <w:color w:val="000000"/>
+        </w:rPr>
+        <w:t xml:space="preserve"> frame</w:t>
+      </w:r>
+      <w:r>
+        <w:rPr>
+          <w:color w:val="000000"/>
+        </w:rPr>
+        <w:t xml:space="preserve"> </w:t>
+      </w:r>
+      <w:proofErr w:type="spellStart"/>
+      <w:r>
+        <w:rPr>
+          <w:color w:val="000000"/>
+        </w:rPr>
+        <w:t>sebagus</w:t>
+      </w:r>
+      <w:proofErr w:type="spellEnd"/>
+      <w:r>
+        <w:rPr>
+          <w:color w:val="000000"/>
+        </w:rPr>
+        <w:t xml:space="preserve"> </w:t>
+      </w:r>
+      <w:proofErr w:type="spellStart"/>
+      <w:r>
+        <w:rPr>
+          <w:color w:val="000000"/>
+        </w:rPr>
+        <w:t>mungkin</w:t>
+      </w:r>
+      <w:proofErr w:type="spellEnd"/>
+      <w:r>
+        <w:rPr>
+          <w:color w:val="000000"/>
+        </w:rPr>
+        <w:t xml:space="preserve">, </w:t>
+      </w:r>
+      <w:proofErr w:type="spellStart"/>
+      <w:r>
+        <w:rPr>
+          <w:color w:val="000000"/>
+        </w:rPr>
+        <w:t>bisa</w:t>
+      </w:r>
+      <w:proofErr w:type="spellEnd"/>
+      <w:r>
+        <w:rPr>
+          <w:color w:val="000000"/>
+        </w:rPr>
+        <w:t xml:space="preserve"> </w:t>
+      </w:r>
+      <w:proofErr w:type="spellStart"/>
+      <w:r>
+        <w:rPr>
+          <w:color w:val="000000"/>
+        </w:rPr>
+        <w:t>ditambahkan</w:t>
+      </w:r>
+      <w:proofErr w:type="spellEnd"/>
+      <w:r>
+        <w:rPr>
+          <w:color w:val="000000"/>
+        </w:rPr>
+        <w:t xml:space="preserve"> background</w:t>
+      </w:r>
+      <w:r>
+        <w:rPr>
+          <w:color w:val="000000"/>
+        </w:rPr>
+        <w:t xml:space="preserve"> / materialize design ala </w:t>
+      </w:r>
+      <w:proofErr w:type="spellStart"/>
+      <w:r>
+        <w:rPr>
+          <w:color w:val="000000"/>
+        </w:rPr>
+        <w:t>ala</w:t>
+      </w:r>
+      <w:proofErr w:type="spellEnd"/>
+      <w:r>
+        <w:rPr>
+          <w:color w:val="000000"/>
+        </w:rPr>
+        <w:t xml:space="preserve"> google </w:t>
+      </w:r>
+      <w:proofErr w:type="spellStart"/>
+      <w:r>
+        <w:rPr>
+          <w:color w:val="000000"/>
+        </w:rPr>
+        <w:t>kalo</w:t>
+      </w:r>
+      <w:proofErr w:type="spellEnd"/>
+      <w:r>
+        <w:rPr>
+          <w:color w:val="000000"/>
+        </w:rPr>
+        <w:t xml:space="preserve"> </w:t>
+      </w:r>
+      <w:proofErr w:type="spellStart"/>
+      <w:proofErr w:type="gramStart"/>
+      <w:r>
+        <w:rPr>
+          <w:color w:val="000000"/>
+        </w:rPr>
+        <w:t>ada</w:t>
+      </w:r>
+      <w:proofErr w:type="spellEnd"/>
+      <w:r>
+        <w:rPr>
+          <w:color w:val="000000"/>
+        </w:rPr>
+        <w:t xml:space="preserve"> :v</w:t>
+      </w:r>
+      <w:proofErr w:type="gramEnd"/>
+      <w:r>
+        <w:rPr>
+          <w:color w:val="000000"/>
+        </w:rPr>
+        <w:t xml:space="preserve"> ( Nilai Plus)</w:t>
       </w:r>
     </w:p>
     <w:p>
@@ -1563,10 +1533,10 @@
           <w:noProof/>
         </w:rPr>
         <w:drawing>
-          <wp:inline distT="0" distB="0" distL="0" distR="0" wp14:anchorId="7E9743D4" wp14:editId="0C12267D">
-            <wp:extent cx="3895725" cy="3238500"/>
-            <wp:effectExtent l="0" t="0" r="9525" b="0"/>
-            <wp:docPr id="2" name="Picture 2"/>
+          <wp:inline distT="0" distB="0" distL="0" distR="0" wp14:anchorId="7C08990E" wp14:editId="70E4BB66">
+            <wp:extent cx="3867150" cy="3162300"/>
+            <wp:effectExtent l="0" t="0" r="0" b="0"/>
+            <wp:docPr id="1" name="Picture 1"/>
             <wp:cNvGraphicFramePr>
               <a:graphicFrameLocks xmlns:a="http://schemas.openxmlformats.org/drawingml/2006/main" noChangeAspect="1"/>
             </wp:cNvGraphicFramePr>
@@ -1586,6 +1556,90 @@
                   <pic:spPr>
                     <a:xfrm>
                       <a:off x="0" y="0"/>
+                      <a:ext cx="3867150" cy="3162300"/>
+                    </a:xfrm>
+                    <a:prstGeom prst="rect">
+                      <a:avLst/>
+                    </a:prstGeom>
+                  </pic:spPr>
+                </pic:pic>
+              </a:graphicData>
+            </a:graphic>
+          </wp:inline>
+        </w:drawing>
+      </w:r>
+    </w:p>
+    <w:p>
+      <w:pPr>
+        <w:pStyle w:val="NormalWeb"/>
+        <w:tabs>
+          <w:tab w:val="left" w:pos="3420"/>
+        </w:tabs>
+        <w:spacing w:before="0" w:beforeAutospacing="0" w:after="0" w:afterAutospacing="0" w:line="360" w:lineRule="auto"/>
+        <w:ind w:left="720"/>
+        <w:rPr>
+          <w:color w:val="000000"/>
+        </w:rPr>
+      </w:pPr>
+      <w:r>
+        <w:rPr>
+          <w:color w:val="000000"/>
+        </w:rPr>
+        <w:tab/>
+      </w:r>
+      <w:proofErr w:type="spellStart"/>
+      <w:r>
+        <w:rPr>
+          <w:color w:val="000000"/>
+        </w:rPr>
+        <w:t>Contoh</w:t>
+      </w:r>
+      <w:proofErr w:type="spellEnd"/>
+      <w:r>
+        <w:rPr>
+          <w:color w:val="000000"/>
+        </w:rPr>
+        <w:t xml:space="preserve"> 1</w:t>
+      </w:r>
+    </w:p>
+    <w:p>
+      <w:pPr>
+        <w:pStyle w:val="NormalWeb"/>
+        <w:spacing w:before="0" w:beforeAutospacing="0" w:after="0" w:afterAutospacing="0" w:line="360" w:lineRule="auto"/>
+        <w:ind w:left="720"/>
+        <w:rPr>
+          <w:color w:val="000000"/>
+        </w:rPr>
+      </w:pPr>
+      <w:r>
+        <w:rPr>
+          <w:noProof/>
+        </w:rPr>
+        <w:lastRenderedPageBreak/>
+        <w:drawing>
+          <wp:inline distT="0" distB="0" distL="0" distR="0" wp14:anchorId="7E9743D4" wp14:editId="0C12267D">
+            <wp:extent cx="3895725" cy="3238500"/>
+            <wp:effectExtent l="0" t="0" r="9525" b="0"/>
+            <wp:docPr id="2" name="Picture 2"/>
+            <wp:cNvGraphicFramePr>
+              <a:graphicFrameLocks xmlns:a="http://schemas.openxmlformats.org/drawingml/2006/main" noChangeAspect="1"/>
+            </wp:cNvGraphicFramePr>
+            <a:graphic xmlns:a="http://schemas.openxmlformats.org/drawingml/2006/main">
+              <a:graphicData uri="http://schemas.openxmlformats.org/drawingml/2006/picture">
+                <pic:pic xmlns:pic="http://schemas.openxmlformats.org/drawingml/2006/picture">
+                  <pic:nvPicPr>
+                    <pic:cNvPr id="1" name=""/>
+                    <pic:cNvPicPr/>
+                  </pic:nvPicPr>
+                  <pic:blipFill>
+                    <a:blip r:embed="rId8"/>
+                    <a:stretch>
+                      <a:fillRect/>
+                    </a:stretch>
+                  </pic:blipFill>
+                  <pic:spPr>
+                    <a:xfrm>
+                      <a:off x="0" y="0"/>
                       <a:ext cx="3895725" cy="3238500"/>
                     </a:xfrm>
                     <a:prstGeom prst="rect">
@@ -1748,7 +1802,6 @@
           <w:szCs w:val="24"/>
           <w:lang w:val="id-ID"/>
         </w:rPr>
-        <w:lastRenderedPageBreak/>
         <w:t>Ketentuan Asistensi:</w:t>
       </w:r>
     </w:p>
@@ -1909,7 +1962,7 @@
         </w:rPr>
         <w:t>(</w:t>
       </w:r>
-      <w:hyperlink r:id="rId8" w:history="1">
+      <w:hyperlink r:id="rId9" w:history="1">
         <w:r>
           <w:rPr>
             <w:rStyle w:val="Hyperlink"/>
@@ -2050,7 +2103,7 @@
         </w:rPr>
         <w:t xml:space="preserve"> Bima (</w:t>
       </w:r>
-      <w:hyperlink r:id="rId9" w:history="1">
+      <w:hyperlink r:id="rId10" w:history="1">
         <w:r>
           <w:rPr>
             <w:rStyle w:val="Hyperlink"/>
@@ -2155,8 +2208,6 @@
         </w:rPr>
         <w:t xml:space="preserve"> November 2018</w:t>
       </w:r>
-      <w:bookmarkStart w:id="0" w:name="_GoBack"/>
-      <w:bookmarkEnd w:id="0"/>
     </w:p>
     <w:sectPr>
       <w:pgSz w:w="12240" w:h="15840"/>

</xml_diff>